<commit_message>
update PS1 and Recitation problem solution
</commit_message>
<xml_diff>
--- a/Homework 1/PS1.docx
+++ b/Homework 1/PS1.docx
@@ -1241,6 +1241,7 @@
         </w:rPr>
         <w:t xml:space="preserve">Estimated Equation: </w:t>
       </w:r>
+      <w:proofErr w:type="spellStart"/>
       <w:r>
         <w:rPr>
           <w:rFonts w:ascii="Cambria-Italic" w:hAnsi="Cambria-Italic" w:cs="Cambria-Italic"/>
@@ -1259,7 +1260,18 @@
           <w:sz w:val="14"/>
           <w:szCs w:val="14"/>
         </w:rPr>
-        <w:t xml:space="preserve">i </w:t>
+        <w:t>i</w:t>
+      </w:r>
+      <w:proofErr w:type="spellEnd"/>
+      <w:r>
+        <w:rPr>
+          <w:rFonts w:ascii="Cambria-Italic" w:hAnsi="Cambria-Italic" w:cs="Cambria-Italic"/>
+          <w:i/>
+          <w:iCs/>
+          <w:sz w:val="14"/>
+          <w:szCs w:val="14"/>
+        </w:rPr>
+        <w:t xml:space="preserve"> </w:t>
       </w:r>
       <w:r>
         <w:rPr>
@@ -1325,6 +1337,7 @@
         </w:rPr>
         <w:t xml:space="preserve">5137721 </w:t>
       </w:r>
+      <w:proofErr w:type="spellStart"/>
       <w:r>
         <w:rPr>
           <w:rFonts w:ascii="Cambria-Italic" w:hAnsi="Cambria-Italic" w:cs="Cambria-Italic"/>
@@ -1343,7 +1356,18 @@
           <w:sz w:val="14"/>
           <w:szCs w:val="14"/>
         </w:rPr>
-        <w:t xml:space="preserve">i </w:t>
+        <w:t>i</w:t>
+      </w:r>
+      <w:proofErr w:type="spellEnd"/>
+      <w:r>
+        <w:rPr>
+          <w:rFonts w:ascii="Cambria-Italic" w:hAnsi="Cambria-Italic" w:cs="Cambria-Italic"/>
+          <w:i/>
+          <w:iCs/>
+          <w:sz w:val="14"/>
+          <w:szCs w:val="14"/>
+        </w:rPr>
+        <w:t xml:space="preserve"> </w:t>
       </w:r>
       <w:r>
         <w:rPr>
@@ -1353,6 +1377,7 @@
         </w:rPr>
         <w:t></w:t>
       </w:r>
+      <w:proofErr w:type="spellStart"/>
       <w:r>
         <w:rPr>
           <w:rFonts w:ascii="Cambria-Italic" w:hAnsi="Cambria-Italic" w:cs="Cambria-Italic"/>
@@ -1373,6 +1398,7 @@
         </w:rPr>
         <w:t>i</w:t>
       </w:r>
+      <w:proofErr w:type="spellEnd"/>
     </w:p>
     <w:p>
       <w:pPr>
@@ -1544,7 +1570,33 @@
         <w:ind w:left="1080"/>
       </w:pPr>
       <w:r>
-        <w:t>Interpretation: For each cigarette smoked per day the (expected?) birthweight decreases by</w:t>
+        <w:t xml:space="preserve">Interpretation: For each cigarette smoked per day </w:t>
+      </w:r>
+      <w:del w:id="1" w:author="Cliff Rodriguez" w:date="2018-01-28T17:15:00Z">
+        <w:r>
+          <w:delText>the (expected?)</w:delText>
+        </w:r>
+      </w:del>
+      <w:ins w:id="2" w:author="Cliff Rodriguez" w:date="2018-01-28T17:15:00Z">
+        <w:r>
+          <w:t>is expected to</w:t>
+        </w:r>
+      </w:ins>
+      <w:del w:id="3" w:author="Cliff Rodriguez" w:date="2018-01-28T17:15:00Z">
+        <w:r>
+          <w:delText xml:space="preserve"> birthweight</w:delText>
+        </w:r>
+      </w:del>
+      <w:r>
+        <w:t xml:space="preserve"> decreases </w:t>
+      </w:r>
+      <w:ins w:id="4" w:author="Cliff Rodriguez" w:date="2018-01-28T17:15:00Z">
+        <w:r>
+          <w:t xml:space="preserve">birthweight </w:t>
+        </w:r>
+      </w:ins>
+      <w:r>
+        <w:t>by</w:t>
       </w:r>
       <w:r>
         <w:t xml:space="preserve"> .51 ounces</w:t>
@@ -1572,56 +1624,79 @@
           <w:numId w:val="1"/>
         </w:numPr>
         <w:rPr>
+          <w:del w:id="5" w:author="Cliff Rodriguez" w:date="2018-01-28T17:15:00Z"/>
           <w:i/>
           <w:iCs/>
           <w:color w:val="4472C4" w:themeColor="accent1"/>
           <w:highlight w:val="yellow"/>
         </w:rPr>
+        <w:pPrChange w:id="6" w:author="Cliff Rodriguez" w:date="2018-01-28T17:15:00Z">
+          <w:pPr>
+            <w:pStyle w:val="ListParagraph"/>
+            <w:numPr>
+              <w:numId w:val="1"/>
+            </w:numPr>
+            <w:ind w:left="1080" w:hanging="720"/>
+          </w:pPr>
+        </w:pPrChange>
       </w:pPr>
       <w:r>
         <w:rPr>
           <w:iCs/>
           <w:color w:val="000000" w:themeColor="text1"/>
-        </w:rPr>
-        <w:t>T</w:t>
-      </w:r>
-      <w:r>
-        <w:rPr>
+          <w:rPrChange w:id="7" w:author="Cliff Rodriguez" w:date="2018-01-28T17:15:00Z">
+            <w:rPr>
+              <w:iCs/>
+              <w:color w:val="000000" w:themeColor="text1"/>
+            </w:rPr>
+          </w:rPrChange>
+        </w:rPr>
+        <w:t>The predicted</w:t>
+      </w:r>
+      <w:r>
+        <w:rPr>
+          <w:i/>
           <w:iCs/>
           <w:color w:val="000000" w:themeColor="text1"/>
-        </w:rPr>
-        <w:t>h</w:t>
+          <w:rPrChange w:id="8" w:author="Cliff Rodriguez" w:date="2018-01-28T17:15:00Z">
+            <w:rPr>
+              <w:i/>
+              <w:iCs/>
+              <w:color w:val="000000" w:themeColor="text1"/>
+            </w:rPr>
+          </w:rPrChange>
+        </w:rPr>
+        <w:t xml:space="preserve"> </w:t>
       </w:r>
       <w:r>
         <w:rPr>
           <w:iCs/>
           <w:color w:val="000000" w:themeColor="text1"/>
-        </w:rPr>
-        <w:t>e predicted</w:t>
+          <w:rPrChange w:id="9" w:author="Cliff Rodriguez" w:date="2018-01-28T17:15:00Z">
+            <w:rPr>
+              <w:iCs/>
+              <w:color w:val="000000" w:themeColor="text1"/>
+            </w:rPr>
+          </w:rPrChange>
+        </w:rPr>
+        <w:t>birthweight when</w:t>
       </w:r>
       <w:r>
         <w:rPr>
           <w:i/>
           <w:iCs/>
           <w:color w:val="000000" w:themeColor="text1"/>
+          <w:rPrChange w:id="10" w:author="Cliff Rodriguez" w:date="2018-01-28T17:15:00Z">
+            <w:rPr>
+              <w:i/>
+              <w:iCs/>
+              <w:color w:val="000000" w:themeColor="text1"/>
+            </w:rPr>
+          </w:rPrChange>
         </w:rPr>
         <w:t xml:space="preserve"> </w:t>
       </w:r>
-      <w:r>
-        <w:rPr>
-          <w:iCs/>
-          <w:color w:val="000000" w:themeColor="text1"/>
-        </w:rPr>
-        <w:t>birthweight when</w:t>
-      </w:r>
-      <w:r>
-        <w:rPr>
-          <w:i/>
-          <w:iCs/>
-          <w:color w:val="000000" w:themeColor="text1"/>
-        </w:rPr>
-        <w:t xml:space="preserve"> </w:t>
-      </w:r>
+      <w:proofErr w:type="spellStart"/>
       <w:r>
         <w:rPr>
           <w:rFonts w:ascii="Cambria-Italic" w:hAnsi="Cambria-Italic" w:cs="Cambria-Italic"/>
@@ -1630,6 +1705,16 @@
           <w:color w:val="000000" w:themeColor="text1"/>
           <w:sz w:val="24"/>
           <w:szCs w:val="24"/>
+          <w:rPrChange w:id="11" w:author="Cliff Rodriguez" w:date="2018-01-28T17:15:00Z">
+            <w:rPr>
+              <w:rFonts w:ascii="Cambria-Italic" w:hAnsi="Cambria-Italic" w:cs="Cambria-Italic"/>
+              <w:i/>
+              <w:iCs/>
+              <w:color w:val="000000" w:themeColor="text1"/>
+              <w:sz w:val="24"/>
+              <w:szCs w:val="24"/>
+            </w:rPr>
+          </w:rPrChange>
         </w:rPr>
         <w:t>cigs</w:t>
       </w:r>
@@ -1641,134 +1726,20 @@
           <w:color w:val="000000" w:themeColor="text1"/>
           <w:sz w:val="14"/>
           <w:szCs w:val="14"/>
-        </w:rPr>
-        <w:t xml:space="preserve">i </w:t>
-      </w:r>
-      <w:r>
-        <w:rPr>
-          <w:i/>
-          <w:iCs/>
-          <w:color w:val="000000" w:themeColor="text1"/>
-        </w:rPr>
-        <w:t xml:space="preserve">=0 is </w:t>
-      </w:r>
-      <w:r>
-        <w:rPr>
-          <w:i/>
-          <w:iCs/>
-          <w:color w:val="000000" w:themeColor="text1"/>
-        </w:rPr>
-        <w:t>119.77</w:t>
-      </w:r>
-      <w:r>
-        <w:rPr>
-          <w:i/>
-          <w:iCs/>
-          <w:color w:val="000000" w:themeColor="text1"/>
-        </w:rPr>
-        <w:t xml:space="preserve"> </w:t>
-      </w:r>
-      <w:r>
-        <w:rPr>
-          <w:i/>
-          <w:iCs/>
-          <w:color w:val="000000" w:themeColor="text1"/>
-        </w:rPr>
-        <w:t>ounces</w:t>
-      </w:r>
-      <w:r>
-        <w:rPr>
-          <w:i/>
-          <w:iCs/>
-          <w:color w:val="000000" w:themeColor="text1"/>
-        </w:rPr>
-        <w:t xml:space="preserve">.  </w:t>
-      </w:r>
-      <w:r>
-        <w:rPr>
-          <w:i/>
-          <w:iCs/>
-          <w:color w:val="000000" w:themeColor="text1"/>
-          <w:highlight w:val="yellow"/>
-        </w:rPr>
-        <w:t>Do I need to include ui here?</w:t>
-      </w:r>
-    </w:p>
-    <w:p>
-      <w:pPr>
-        <w:pStyle w:val="ListParagraph"/>
-        <w:ind w:left="1080"/>
-        <w:rPr>
-          <w:iCs/>
-          <w:color w:val="000000" w:themeColor="text1"/>
-        </w:rPr>
-      </w:pPr>
-    </w:p>
-    <w:p>
-      <w:pPr>
-        <w:pStyle w:val="ListParagraph"/>
-        <w:ind w:left="1080"/>
-        <w:rPr>
-          <w:i/>
-          <w:iCs/>
-          <w:color w:val="4472C4" w:themeColor="accent1"/>
-        </w:rPr>
-      </w:pPr>
-      <w:r>
-        <w:rPr>
-          <w:iCs/>
-          <w:color w:val="000000" w:themeColor="text1"/>
-        </w:rPr>
-        <w:t>T</w:t>
-      </w:r>
-      <w:r>
-        <w:rPr>
-          <w:iCs/>
-          <w:color w:val="000000" w:themeColor="text1"/>
-        </w:rPr>
-        <w:t>h</w:t>
-      </w:r>
-      <w:r>
-        <w:rPr>
-          <w:iCs/>
-          <w:color w:val="000000" w:themeColor="text1"/>
-        </w:rPr>
-        <w:t>e predicted</w:t>
-      </w:r>
-      <w:r>
-        <w:rPr>
-          <w:i/>
-          <w:iCs/>
-          <w:color w:val="000000" w:themeColor="text1"/>
-        </w:rPr>
-        <w:t xml:space="preserve"> </w:t>
-      </w:r>
-      <w:r>
-        <w:rPr>
-          <w:iCs/>
-          <w:color w:val="000000" w:themeColor="text1"/>
-        </w:rPr>
-        <w:t>birthweight when</w:t>
-      </w:r>
-      <w:r>
-        <w:rPr>
-          <w:i/>
-          <w:iCs/>
-          <w:color w:val="000000" w:themeColor="text1"/>
-        </w:rPr>
-        <w:t xml:space="preserve"> </w:t>
-      </w:r>
-      <w:r>
-        <w:rPr>
-          <w:rFonts w:ascii="Cambria-Italic" w:hAnsi="Cambria-Italic" w:cs="Cambria-Italic"/>
-          <w:i/>
-          <w:iCs/>
-          <w:color w:val="000000" w:themeColor="text1"/>
-          <w:sz w:val="24"/>
-          <w:szCs w:val="24"/>
-        </w:rPr>
-        <w:t>cigs</w:t>
-      </w:r>
+          <w:rPrChange w:id="12" w:author="Cliff Rodriguez" w:date="2018-01-28T17:15:00Z">
+            <w:rPr>
+              <w:rFonts w:ascii="Cambria-Italic" w:hAnsi="Cambria-Italic" w:cs="Cambria-Italic"/>
+              <w:i/>
+              <w:iCs/>
+              <w:color w:val="000000" w:themeColor="text1"/>
+              <w:sz w:val="14"/>
+              <w:szCs w:val="14"/>
+            </w:rPr>
+          </w:rPrChange>
+        </w:rPr>
+        <w:t>i</w:t>
+      </w:r>
+      <w:proofErr w:type="spellEnd"/>
       <w:r>
         <w:rPr>
           <w:rFonts w:ascii="Cambria-Italic" w:hAnsi="Cambria-Italic" w:cs="Cambria-Italic"/>
@@ -1777,142 +1748,105 @@
           <w:color w:val="000000" w:themeColor="text1"/>
           <w:sz w:val="14"/>
           <w:szCs w:val="14"/>
-        </w:rPr>
-        <w:t xml:space="preserve">i </w:t>
+          <w:rPrChange w:id="13" w:author="Cliff Rodriguez" w:date="2018-01-28T17:15:00Z">
+            <w:rPr>
+              <w:rFonts w:ascii="Cambria-Italic" w:hAnsi="Cambria-Italic" w:cs="Cambria-Italic"/>
+              <w:i/>
+              <w:iCs/>
+              <w:color w:val="000000" w:themeColor="text1"/>
+              <w:sz w:val="14"/>
+              <w:szCs w:val="14"/>
+            </w:rPr>
+          </w:rPrChange>
+        </w:rPr>
+        <w:t xml:space="preserve"> </w:t>
       </w:r>
       <w:r>
         <w:rPr>
           <w:i/>
           <w:iCs/>
           <w:color w:val="000000" w:themeColor="text1"/>
-        </w:rPr>
-        <w:t>=</w:t>
+          <w:rPrChange w:id="14" w:author="Cliff Rodriguez" w:date="2018-01-28T17:15:00Z">
+            <w:rPr>
+              <w:i/>
+              <w:iCs/>
+              <w:color w:val="000000" w:themeColor="text1"/>
+            </w:rPr>
+          </w:rPrChange>
+        </w:rPr>
+        <w:t xml:space="preserve">=0 is </w:t>
       </w:r>
       <w:r>
         <w:rPr>
           <w:i/>
           <w:iCs/>
           <w:color w:val="000000" w:themeColor="text1"/>
-        </w:rPr>
-        <w:t>2</w:t>
+          <w:rPrChange w:id="15" w:author="Cliff Rodriguez" w:date="2018-01-28T17:15:00Z">
+            <w:rPr>
+              <w:i/>
+              <w:iCs/>
+              <w:color w:val="000000" w:themeColor="text1"/>
+            </w:rPr>
+          </w:rPrChange>
+        </w:rPr>
+        <w:t>119.77</w:t>
       </w:r>
       <w:r>
         <w:rPr>
           <w:i/>
           <w:iCs/>
           <w:color w:val="000000" w:themeColor="text1"/>
-        </w:rPr>
-        <w:t>0 is</w:t>
+          <w:rPrChange w:id="16" w:author="Cliff Rodriguez" w:date="2018-01-28T17:15:00Z">
+            <w:rPr>
+              <w:i/>
+              <w:iCs/>
+              <w:color w:val="000000" w:themeColor="text1"/>
+            </w:rPr>
+          </w:rPrChange>
+        </w:rPr>
+        <w:t xml:space="preserve"> </w:t>
       </w:r>
       <w:r>
         <w:rPr>
           <w:i/>
           <w:iCs/>
           <w:color w:val="000000" w:themeColor="text1"/>
-        </w:rPr>
-        <w:t xml:space="preserve"> </w:t>
+          <w:rPrChange w:id="17" w:author="Cliff Rodriguez" w:date="2018-01-28T17:15:00Z">
+            <w:rPr>
+              <w:i/>
+              <w:iCs/>
+              <w:color w:val="000000" w:themeColor="text1"/>
+            </w:rPr>
+          </w:rPrChange>
+        </w:rPr>
+        <w:t>ounces</w:t>
       </w:r>
       <w:r>
         <w:rPr>
           <w:i/>
           <w:iCs/>
           <w:color w:val="000000" w:themeColor="text1"/>
-        </w:rPr>
-        <w:t>109.5</w:t>
-      </w:r>
-      <w:r>
-        <w:rPr>
-          <w:i/>
-          <w:iCs/>
-          <w:color w:val="000000" w:themeColor="text1"/>
-        </w:rPr>
-        <w:t xml:space="preserve"> ounces. </w:t>
-      </w:r>
-      <w:r>
-        <w:rPr>
-          <w:i/>
-          <w:iCs/>
-          <w:color w:val="000000" w:themeColor="text1"/>
-        </w:rPr>
-        <w:t xml:space="preserve"> </w:t>
-      </w:r>
-      <w:r>
-        <w:rPr>
-          <w:i/>
-          <w:iCs/>
-          <w:color w:val="000000" w:themeColor="text1"/>
-          <w:highlight w:val="yellow"/>
-        </w:rPr>
-        <w:t>Do I need to include ui here?</w:t>
-      </w:r>
-    </w:p>
-    <w:p>
-      <w:pPr>
-        <w:pStyle w:val="ListParagraph"/>
-        <w:ind w:left="1080"/>
-        <w:rPr>
-          <w:iCs/>
-          <w:color w:val="000000" w:themeColor="text1"/>
-        </w:rPr>
-      </w:pPr>
-    </w:p>
-    <w:p>
-      <w:pPr>
-        <w:pStyle w:val="ListParagraph"/>
-        <w:ind w:left="1080"/>
-      </w:pPr>
-      <w:r>
-        <w:rPr>
-          <w:iCs/>
-          <w:color w:val="000000" w:themeColor="text1"/>
-        </w:rPr>
-        <w:t xml:space="preserve">Comparing </w:t>
-      </w:r>
-      <w:r>
-        <w:t xml:space="preserve">the values of </w:t>
-      </w:r>
-      <w:r>
-        <w:rPr>
-          <w:i/>
-          <w:iCs/>
-          <w:color w:val="000000" w:themeColor="text1"/>
-        </w:rPr>
-        <w:t xml:space="preserve">119.77 </w:t>
-      </w:r>
-      <w:r>
-        <w:t xml:space="preserve">ounces and </w:t>
-      </w:r>
-      <w:r>
-        <w:t>109.</w:t>
-      </w:r>
-      <w:r>
-        <w:t>5 ounces, which are the expected values for birthweight corresponding to a</w:t>
-      </w:r>
-      <w:r>
-        <w:t>, expecting</w:t>
-      </w:r>
-      <w:r>
-        <w:t xml:space="preserve"> mother smoking 0 and 20 cigarettes per day while </w:t>
-      </w:r>
-      <w:r>
-        <w:lastRenderedPageBreak/>
-        <w:t>pregnant</w:t>
-      </w:r>
-      <w:r>
-        <w:t xml:space="preserve"> indicates that smoking a pack a day will decrease the expected birthweight of the baby by roughly 10 ounces.</w:t>
-      </w:r>
-    </w:p>
-    <w:p>
-      <w:pPr>
-        <w:pStyle w:val="ListParagraph"/>
-        <w:ind w:left="1080"/>
-        <w:rPr>
-          <w:i/>
-          <w:iCs/>
-          <w:color w:val="4472C4" w:themeColor="accent1"/>
-          <w:highlight w:val="yellow"/>
-        </w:rPr>
-      </w:pPr>
+          <w:rPrChange w:id="18" w:author="Cliff Rodriguez" w:date="2018-01-28T17:15:00Z">
+            <w:rPr>
+              <w:i/>
+              <w:iCs/>
+              <w:color w:val="000000" w:themeColor="text1"/>
+            </w:rPr>
+          </w:rPrChange>
+        </w:rPr>
+        <w:t xml:space="preserve">.  </w:t>
+      </w:r>
+      <w:del w:id="19" w:author="Cliff Rodriguez" w:date="2018-01-28T17:15:00Z">
+        <w:r>
+          <w:rPr>
+            <w:i/>
+            <w:iCs/>
+            <w:color w:val="000000" w:themeColor="text1"/>
+            <w:highlight w:val="yellow"/>
+          </w:rPr>
+          <w:delText>Do I need to include ui here?</w:delText>
+        </w:r>
+      </w:del>
     </w:p>
     <w:p>
       <w:pPr>
@@ -1922,6 +1856,28 @@
           <w:numId w:val="1"/>
         </w:numPr>
         <w:rPr>
+          <w:iCs/>
+          <w:color w:val="000000" w:themeColor="text1"/>
+          <w:rPrChange w:id="20" w:author="Cliff Rodriguez" w:date="2018-01-28T17:15:00Z">
+            <w:rPr>
+              <w:iCs/>
+              <w:color w:val="000000" w:themeColor="text1"/>
+            </w:rPr>
+          </w:rPrChange>
+        </w:rPr>
+        <w:pPrChange w:id="21" w:author="Cliff Rodriguez" w:date="2018-01-28T17:15:00Z">
+          <w:pPr>
+            <w:pStyle w:val="ListParagraph"/>
+            <w:ind w:left="1080"/>
+          </w:pPr>
+        </w:pPrChange>
+      </w:pPr>
+    </w:p>
+    <w:p>
+      <w:pPr>
+        <w:pStyle w:val="ListParagraph"/>
+        <w:ind w:left="1080"/>
+        <w:rPr>
           <w:i/>
           <w:iCs/>
           <w:color w:val="4472C4" w:themeColor="accent1"/>
@@ -1929,160 +1885,220 @@
       </w:pPr>
       <w:r>
         <w:rPr>
-          <w:i/>
-          <w:iCs/>
-          <w:color w:val="4472C4" w:themeColor="accent1"/>
-        </w:rPr>
-        <w:t>I am having issues getting this question to make sense, unless a positive Ui is needed using the equation:</w:t>
-      </w:r>
-      <w:r>
-        <w:rPr>
-          <w:i/>
-          <w:iCs/>
-          <w:color w:val="4472C4" w:themeColor="accent1"/>
+          <w:iCs/>
+          <w:color w:val="000000" w:themeColor="text1"/>
+        </w:rPr>
+        <w:t>T</w:t>
+      </w:r>
+      <w:r>
+        <w:rPr>
+          <w:iCs/>
+          <w:color w:val="000000" w:themeColor="text1"/>
+        </w:rPr>
+        <w:t>h</w:t>
+      </w:r>
+      <w:r>
+        <w:rPr>
+          <w:iCs/>
+          <w:color w:val="000000" w:themeColor="text1"/>
+        </w:rPr>
+        <w:t>e predicted</w:t>
+      </w:r>
+      <w:r>
+        <w:rPr>
+          <w:i/>
+          <w:iCs/>
+          <w:color w:val="000000" w:themeColor="text1"/>
         </w:rPr>
         <w:t xml:space="preserve"> </w:t>
       </w:r>
       <w:r>
         <w:rPr>
+          <w:iCs/>
+          <w:color w:val="000000" w:themeColor="text1"/>
+        </w:rPr>
+        <w:t>birthweight when</w:t>
+      </w:r>
+      <w:r>
+        <w:rPr>
+          <w:i/>
+          <w:iCs/>
+          <w:color w:val="000000" w:themeColor="text1"/>
+        </w:rPr>
+        <w:t xml:space="preserve"> </w:t>
+      </w:r>
+      <w:proofErr w:type="spellStart"/>
+      <w:r>
+        <w:rPr>
           <w:rFonts w:ascii="Cambria-Italic" w:hAnsi="Cambria-Italic" w:cs="Cambria-Italic"/>
           <w:i/>
           <w:iCs/>
+          <w:color w:val="000000" w:themeColor="text1"/>
           <w:sz w:val="24"/>
           <w:szCs w:val="24"/>
         </w:rPr>
-        <w:t>bwght</w:t>
+        <w:t>cigs</w:t>
       </w:r>
       <w:r>
         <w:rPr>
           <w:rFonts w:ascii="Cambria-Italic" w:hAnsi="Cambria-Italic" w:cs="Cambria-Italic"/>
           <w:i/>
           <w:iCs/>
+          <w:color w:val="000000" w:themeColor="text1"/>
           <w:sz w:val="14"/>
           <w:szCs w:val="14"/>
         </w:rPr>
-        <w:t xml:space="preserve">i </w:t>
-      </w:r>
-      <w:r>
-        <w:rPr>
-          <w:rFonts w:ascii="Symbol" w:hAnsi="Symbol" w:cs="Symbol"/>
-          <w:sz w:val="24"/>
-          <w:szCs w:val="24"/>
-        </w:rPr>
-        <w:t></w:t>
-      </w:r>
-      <w:r>
-        <w:rPr>
-          <w:rFonts w:ascii="Symbol" w:hAnsi="Symbol" w:cs="Symbol"/>
-          <w:sz w:val="25"/>
-          <w:szCs w:val="25"/>
-        </w:rPr>
-        <w:t></w:t>
-      </w:r>
-      <w:r>
-        <w:rPr>
-          <w:rFonts w:eastAsiaTheme="minorEastAsia"/>
-          <w:i/>
-          <w:iCs/>
-        </w:rPr>
-        <w:t xml:space="preserve">119.77 </w:t>
-      </w:r>
-      <w:r>
-        <w:rPr>
-          <w:rFonts w:ascii="Symbol" w:hAnsi="Symbol" w:cs="Symbol"/>
-          <w:sz w:val="24"/>
-          <w:szCs w:val="24"/>
-        </w:rPr>
-        <w:t></w:t>
-      </w:r>
-      <w:r>
-        <w:rPr>
-          <w:rFonts w:ascii="Symbol" w:hAnsi="Symbol" w:cs="Symbol"/>
-          <w:sz w:val="25"/>
-          <w:szCs w:val="25"/>
-        </w:rPr>
-        <w:t></w:t>
-      </w:r>
-      <w:r>
-        <w:rPr>
-          <w:rFonts w:eastAsiaTheme="minorEastAsia"/>
-          <w:i/>
-          <w:iCs/>
-        </w:rPr>
-        <w:t>-</w:t>
-      </w:r>
-      <w:r>
-        <w:rPr>
-          <w:rFonts w:eastAsiaTheme="minorEastAsia"/>
-          <w:i/>
-          <w:iCs/>
-        </w:rPr>
-        <w:t>.</w:t>
-      </w:r>
-      <w:r>
-        <w:rPr>
-          <w:rFonts w:eastAsiaTheme="minorEastAsia"/>
-          <w:i/>
-          <w:iCs/>
-        </w:rPr>
-        <w:t xml:space="preserve">5137721 </w:t>
-      </w:r>
+        <w:t>i</w:t>
+      </w:r>
+      <w:proofErr w:type="spellEnd"/>
       <w:r>
         <w:rPr>
           <w:rFonts w:ascii="Cambria-Italic" w:hAnsi="Cambria-Italic" w:cs="Cambria-Italic"/>
           <w:i/>
           <w:iCs/>
-          <w:sz w:val="24"/>
-          <w:szCs w:val="24"/>
-        </w:rPr>
-        <w:t>cigs</w:t>
-      </w:r>
-      <w:r>
-        <w:rPr>
-          <w:rFonts w:ascii="Cambria-Italic" w:hAnsi="Cambria-Italic" w:cs="Cambria-Italic"/>
-          <w:i/>
-          <w:iCs/>
+          <w:color w:val="000000" w:themeColor="text1"/>
           <w:sz w:val="14"/>
           <w:szCs w:val="14"/>
         </w:rPr>
-        <w:t xml:space="preserve">i </w:t>
-      </w:r>
-      <w:r>
-        <w:rPr>
-          <w:rFonts w:ascii="Symbol" w:hAnsi="Symbol" w:cs="Symbol"/>
-          <w:sz w:val="24"/>
-          <w:szCs w:val="24"/>
-        </w:rPr>
-        <w:t></w:t>
-      </w:r>
-      <w:r>
-        <w:rPr>
-          <w:rFonts w:ascii="Cambria-Italic" w:hAnsi="Cambria-Italic" w:cs="Cambria-Italic"/>
-          <w:i/>
-          <w:iCs/>
-          <w:sz w:val="24"/>
-          <w:szCs w:val="24"/>
-        </w:rPr>
-        <w:t>u</w:t>
-      </w:r>
-      <w:r>
-        <w:rPr>
-          <w:rFonts w:ascii="Cambria-Italic" w:hAnsi="Cambria-Italic" w:cs="Cambria-Italic"/>
-          <w:i/>
-          <w:iCs/>
-          <w:sz w:val="14"/>
-          <w:szCs w:val="14"/>
-        </w:rPr>
-        <w:t>i</w:t>
-      </w:r>
-      <w:r>
+        <w:t xml:space="preserve"> </w:t>
+      </w:r>
+      <w:r>
+        <w:rPr>
+          <w:i/>
+          <w:iCs/>
+          <w:color w:val="000000" w:themeColor="text1"/>
+        </w:rPr>
+        <w:t>=</w:t>
+      </w:r>
+      <w:r>
+        <w:rPr>
+          <w:i/>
+          <w:iCs/>
+          <w:color w:val="000000" w:themeColor="text1"/>
+        </w:rPr>
+        <w:t>2</w:t>
+      </w:r>
+      <w:r>
+        <w:rPr>
+          <w:i/>
+          <w:iCs/>
+          <w:color w:val="000000" w:themeColor="text1"/>
+        </w:rPr>
+        <w:t>0 is</w:t>
+      </w:r>
+      <w:r>
+        <w:rPr>
+          <w:i/>
+          <w:iCs/>
+          <w:color w:val="000000" w:themeColor="text1"/>
+        </w:rPr>
+        <w:t xml:space="preserve"> </w:t>
+      </w:r>
+      <w:r>
+        <w:rPr>
+          <w:i/>
+          <w:iCs/>
+          <w:color w:val="000000" w:themeColor="text1"/>
+        </w:rPr>
+        <w:t>109.5</w:t>
+      </w:r>
+      <w:r>
+        <w:rPr>
+          <w:i/>
+          <w:iCs/>
+          <w:color w:val="000000" w:themeColor="text1"/>
+        </w:rPr>
+        <w:t xml:space="preserve"> ounces. </w:t>
+      </w:r>
+      <w:r>
+        <w:rPr>
+          <w:i/>
+          <w:iCs/>
+          <w:color w:val="000000" w:themeColor="text1"/>
+        </w:rPr>
+        <w:t xml:space="preserve"> </w:t>
+      </w:r>
+      <w:bookmarkStart w:id="22" w:name="_GoBack"/>
+      <w:bookmarkEnd w:id="22"/>
+      <w:del w:id="23" w:author="Cliff Rodriguez" w:date="2018-01-28T17:15:00Z">
+        <w:r>
+          <w:rPr>
+            <w:i/>
+            <w:iCs/>
+            <w:color w:val="000000" w:themeColor="text1"/>
+            <w:highlight w:val="yellow"/>
+          </w:rPr>
+          <w:delText>Do I need to include ui here?</w:delText>
+        </w:r>
+      </w:del>
+    </w:p>
+    <w:p>
+      <w:pPr>
+        <w:pStyle w:val="ListParagraph"/>
+        <w:ind w:left="1080"/>
+        <w:rPr>
+          <w:iCs/>
+          <w:color w:val="000000" w:themeColor="text1"/>
+        </w:rPr>
+      </w:pPr>
+    </w:p>
+    <w:p>
+      <w:pPr>
+        <w:pStyle w:val="ListParagraph"/>
+        <w:ind w:left="1080"/>
+      </w:pPr>
+      <w:r>
+        <w:rPr>
+          <w:iCs/>
+          <w:color w:val="000000" w:themeColor="text1"/>
+        </w:rPr>
+        <w:t xml:space="preserve">Comparing </w:t>
+      </w:r>
+      <w:r>
+        <w:t xml:space="preserve">the values of </w:t>
+      </w:r>
+      <w:r>
+        <w:rPr>
+          <w:i/>
+          <w:iCs/>
+          <w:color w:val="000000" w:themeColor="text1"/>
+        </w:rPr>
+        <w:t xml:space="preserve">119.77 </w:t>
+      </w:r>
+      <w:r>
+        <w:t xml:space="preserve">ounces and </w:t>
+      </w:r>
+      <w:r>
+        <w:t>109.</w:t>
+      </w:r>
+      <w:r>
+        <w:t>5 ounces, which are the expected values for birthweight corresponding to a</w:t>
+      </w:r>
+      <w:r>
+        <w:t>, expecting</w:t>
+      </w:r>
+      <w:r>
+        <w:t xml:space="preserve"> mother smoking 0 and 20 cigarettes per day while </w:t>
+      </w:r>
+      <w:r>
+        <w:lastRenderedPageBreak/>
+        <w:t>pregnant</w:t>
+      </w:r>
+      <w:r>
+        <w:t xml:space="preserve"> indicates that smoking a pack a day will decrease the expected birthweight of the baby by roughly 10 ounces.</w:t>
+      </w:r>
+    </w:p>
+    <w:p>
+      <w:pPr>
+        <w:pStyle w:val="ListParagraph"/>
+        <w:ind w:left="1080"/>
         <w:rPr>
           <w:i/>
           <w:iCs/>
           <w:color w:val="4472C4" w:themeColor="accent1"/>
-        </w:rPr>
-        <w:t xml:space="preserve"> </w:t>
-      </w:r>
+          <w:highlight w:val="yellow"/>
+        </w:rPr>
+      </w:pPr>
     </w:p>
     <w:p>
       <w:pPr>
@@ -2097,6 +2113,220 @@
           <w:color w:val="4472C4" w:themeColor="accent1"/>
         </w:rPr>
       </w:pPr>
+      <w:r>
+        <w:rPr>
+          <w:i/>
+          <w:iCs/>
+          <w:color w:val="4472C4" w:themeColor="accent1"/>
+        </w:rPr>
+        <w:t xml:space="preserve">I am having issues getting this question to make sense, unless a positive </w:t>
+      </w:r>
+      <w:proofErr w:type="spellStart"/>
+      <w:r>
+        <w:rPr>
+          <w:i/>
+          <w:iCs/>
+          <w:color w:val="4472C4" w:themeColor="accent1"/>
+        </w:rPr>
+        <w:t>Ui</w:t>
+      </w:r>
+      <w:proofErr w:type="spellEnd"/>
+      <w:r>
+        <w:rPr>
+          <w:i/>
+          <w:iCs/>
+          <w:color w:val="4472C4" w:themeColor="accent1"/>
+        </w:rPr>
+        <w:t xml:space="preserve"> is needed using the equation:</w:t>
+      </w:r>
+      <w:r>
+        <w:rPr>
+          <w:i/>
+          <w:iCs/>
+          <w:color w:val="4472C4" w:themeColor="accent1"/>
+        </w:rPr>
+        <w:t xml:space="preserve"> </w:t>
+      </w:r>
+      <w:proofErr w:type="spellStart"/>
+      <w:r>
+        <w:rPr>
+          <w:rFonts w:ascii="Cambria-Italic" w:hAnsi="Cambria-Italic" w:cs="Cambria-Italic"/>
+          <w:i/>
+          <w:iCs/>
+          <w:sz w:val="24"/>
+          <w:szCs w:val="24"/>
+        </w:rPr>
+        <w:t>bwght</w:t>
+      </w:r>
+      <w:r>
+        <w:rPr>
+          <w:rFonts w:ascii="Cambria-Italic" w:hAnsi="Cambria-Italic" w:cs="Cambria-Italic"/>
+          <w:i/>
+          <w:iCs/>
+          <w:sz w:val="14"/>
+          <w:szCs w:val="14"/>
+        </w:rPr>
+        <w:t>i</w:t>
+      </w:r>
+      <w:proofErr w:type="spellEnd"/>
+      <w:r>
+        <w:rPr>
+          <w:rFonts w:ascii="Cambria-Italic" w:hAnsi="Cambria-Italic" w:cs="Cambria-Italic"/>
+          <w:i/>
+          <w:iCs/>
+          <w:sz w:val="14"/>
+          <w:szCs w:val="14"/>
+        </w:rPr>
+        <w:t xml:space="preserve"> </w:t>
+      </w:r>
+      <w:r>
+        <w:rPr>
+          <w:rFonts w:ascii="Symbol" w:hAnsi="Symbol" w:cs="Symbol"/>
+          <w:sz w:val="24"/>
+          <w:szCs w:val="24"/>
+        </w:rPr>
+        <w:t></w:t>
+      </w:r>
+      <w:r>
+        <w:rPr>
+          <w:rFonts w:ascii="Symbol" w:hAnsi="Symbol" w:cs="Symbol"/>
+          <w:sz w:val="25"/>
+          <w:szCs w:val="25"/>
+        </w:rPr>
+        <w:t></w:t>
+      </w:r>
+      <w:r>
+        <w:rPr>
+          <w:rFonts w:eastAsiaTheme="minorEastAsia"/>
+          <w:i/>
+          <w:iCs/>
+        </w:rPr>
+        <w:t xml:space="preserve">119.77 </w:t>
+      </w:r>
+      <w:r>
+        <w:rPr>
+          <w:rFonts w:ascii="Symbol" w:hAnsi="Symbol" w:cs="Symbol"/>
+          <w:sz w:val="24"/>
+          <w:szCs w:val="24"/>
+        </w:rPr>
+        <w:t></w:t>
+      </w:r>
+      <w:r>
+        <w:rPr>
+          <w:rFonts w:ascii="Symbol" w:hAnsi="Symbol" w:cs="Symbol"/>
+          <w:sz w:val="25"/>
+          <w:szCs w:val="25"/>
+        </w:rPr>
+        <w:t></w:t>
+      </w:r>
+      <w:r>
+        <w:rPr>
+          <w:rFonts w:eastAsiaTheme="minorEastAsia"/>
+          <w:i/>
+          <w:iCs/>
+        </w:rPr>
+        <w:t>-</w:t>
+      </w:r>
+      <w:r>
+        <w:rPr>
+          <w:rFonts w:eastAsiaTheme="minorEastAsia"/>
+          <w:i/>
+          <w:iCs/>
+        </w:rPr>
+        <w:t>.</w:t>
+      </w:r>
+      <w:r>
+        <w:rPr>
+          <w:rFonts w:eastAsiaTheme="minorEastAsia"/>
+          <w:i/>
+          <w:iCs/>
+        </w:rPr>
+        <w:t xml:space="preserve">5137721 </w:t>
+      </w:r>
+      <w:proofErr w:type="spellStart"/>
+      <w:r>
+        <w:rPr>
+          <w:rFonts w:ascii="Cambria-Italic" w:hAnsi="Cambria-Italic" w:cs="Cambria-Italic"/>
+          <w:i/>
+          <w:iCs/>
+          <w:sz w:val="24"/>
+          <w:szCs w:val="24"/>
+        </w:rPr>
+        <w:t>cigs</w:t>
+      </w:r>
+      <w:r>
+        <w:rPr>
+          <w:rFonts w:ascii="Cambria-Italic" w:hAnsi="Cambria-Italic" w:cs="Cambria-Italic"/>
+          <w:i/>
+          <w:iCs/>
+          <w:sz w:val="14"/>
+          <w:szCs w:val="14"/>
+        </w:rPr>
+        <w:t>i</w:t>
+      </w:r>
+      <w:proofErr w:type="spellEnd"/>
+      <w:r>
+        <w:rPr>
+          <w:rFonts w:ascii="Cambria-Italic" w:hAnsi="Cambria-Italic" w:cs="Cambria-Italic"/>
+          <w:i/>
+          <w:iCs/>
+          <w:sz w:val="14"/>
+          <w:szCs w:val="14"/>
+        </w:rPr>
+        <w:t xml:space="preserve"> </w:t>
+      </w:r>
+      <w:r>
+        <w:rPr>
+          <w:rFonts w:ascii="Symbol" w:hAnsi="Symbol" w:cs="Symbol"/>
+          <w:sz w:val="24"/>
+          <w:szCs w:val="24"/>
+        </w:rPr>
+        <w:t></w:t>
+      </w:r>
+      <w:proofErr w:type="spellStart"/>
+      <w:r>
+        <w:rPr>
+          <w:rFonts w:ascii="Cambria-Italic" w:hAnsi="Cambria-Italic" w:cs="Cambria-Italic"/>
+          <w:i/>
+          <w:iCs/>
+          <w:sz w:val="24"/>
+          <w:szCs w:val="24"/>
+        </w:rPr>
+        <w:t>u</w:t>
+      </w:r>
+      <w:r>
+        <w:rPr>
+          <w:rFonts w:ascii="Cambria-Italic" w:hAnsi="Cambria-Italic" w:cs="Cambria-Italic"/>
+          <w:i/>
+          <w:iCs/>
+          <w:sz w:val="14"/>
+          <w:szCs w:val="14"/>
+        </w:rPr>
+        <w:t>i</w:t>
+      </w:r>
+      <w:proofErr w:type="spellEnd"/>
+      <w:r>
+        <w:rPr>
+          <w:i/>
+          <w:iCs/>
+          <w:color w:val="4472C4" w:themeColor="accent1"/>
+        </w:rPr>
+        <w:t xml:space="preserve"> </w:t>
+      </w:r>
+    </w:p>
+    <w:p>
+      <w:pPr>
+        <w:pStyle w:val="ListParagraph"/>
+        <w:numPr>
+          <w:ilvl w:val="0"/>
+          <w:numId w:val="1"/>
+        </w:numPr>
+        <w:rPr>
+          <w:i/>
+          <w:iCs/>
+          <w:color w:val="4472C4" w:themeColor="accent1"/>
+        </w:rPr>
+      </w:pPr>
     </w:p>
     <w:p>
       <w:pPr>
@@ -2212,11 +2442,11 @@
       <w:pPr>
         <w:pStyle w:val="Heading1"/>
       </w:pPr>
-      <w:bookmarkStart w:id="1" w:name="_Toc504487749"/>
+      <w:bookmarkStart w:id="24" w:name="_Toc504487749"/>
       <w:r>
         <w:t>Question 2</w:t>
       </w:r>
-      <w:bookmarkEnd w:id="1"/>
+      <w:bookmarkEnd w:id="24"/>
     </w:p>
     <w:p>
       <w:pPr>
@@ -2443,7 +2673,7 @@
         <w:pStyle w:val="Caption"/>
         <w:jc w:val="center"/>
       </w:pPr>
-      <w:bookmarkStart w:id="2" w:name="_Toc504487753"/>
+      <w:bookmarkStart w:id="25" w:name="_Toc504487753"/>
       <w:r>
         <w:t xml:space="preserve">Figure </w:t>
       </w:r>
@@ -2467,7 +2697,7 @@
       <w:r>
         <w:t xml:space="preserve"> between years of education and hourly wages in dataset ps1q2.dta</w:t>
       </w:r>
-      <w:bookmarkEnd w:id="2"/>
+      <w:bookmarkEnd w:id="25"/>
     </w:p>
     <w:p>
       <w:pPr>
@@ -2565,7 +2795,7 @@
     <w:p>
       <w:pPr>
         <w:rPr>
-          <w:del w:id="3" w:author="Cliff Rodriguez" w:date="2018-01-25T18:22:00Z"/>
+          <w:del w:id="26" w:author="Cliff Rodriguez" w:date="2018-01-25T18:22:00Z"/>
         </w:rPr>
       </w:pPr>
     </w:p>
@@ -2645,7 +2875,7 @@
         </w:rPr>
         <w:t xml:space="preserve"> = </w:t>
       </w:r>
-      <w:del w:id="4" w:author="Cliff Rodriguez" w:date="2018-01-25T18:21:00Z">
+      <w:del w:id="27" w:author="Cliff Rodriguez" w:date="2018-01-25T18:21:00Z">
         <w:r>
           <w:rPr>
             <w:rFonts w:eastAsiaTheme="minorEastAsia"/>
@@ -2653,7 +2883,7 @@
           <w:delText>1.33</w:delText>
         </w:r>
       </w:del>
-      <w:ins w:id="5" w:author="Cliff Rodriguez" w:date="2018-01-25T18:21:00Z">
+      <w:ins w:id="28" w:author="Cliff Rodriguez" w:date="2018-01-25T18:21:00Z">
         <w:r>
           <w:rPr>
             <w:rFonts w:eastAsiaTheme="minorEastAsia"/>
@@ -2710,7 +2940,7 @@
         </w:rPr>
         <w:t xml:space="preserve"> = </w:t>
       </w:r>
-      <w:del w:id="6" w:author="Cliff Rodriguez" w:date="2018-01-25T18:21:00Z">
+      <w:del w:id="29" w:author="Cliff Rodriguez" w:date="2018-01-25T18:21:00Z">
         <w:r>
           <w:rPr>
             <w:rFonts w:eastAsiaTheme="minorEastAsia"/>
@@ -2718,7 +2948,7 @@
           <w:delText>1.33</w:delText>
         </w:r>
       </w:del>
-      <w:ins w:id="7" w:author="Cliff Rodriguez" w:date="2018-01-25T18:21:00Z">
+      <w:ins w:id="30" w:author="Cliff Rodriguez" w:date="2018-01-25T18:21:00Z">
         <w:r>
           <w:rPr>
             <w:rFonts w:eastAsiaTheme="minorEastAsia"/>
@@ -2778,7 +3008,7 @@
         </w:rPr>
         <w:t xml:space="preserve"> = </w:t>
       </w:r>
-      <w:ins w:id="8" w:author="Cliff Rodriguez" w:date="2018-01-25T18:21:00Z">
+      <w:ins w:id="31" w:author="Cliff Rodriguez" w:date="2018-01-25T18:21:00Z">
         <w:r>
           <w:rPr>
             <w:rFonts w:eastAsiaTheme="minorEastAsia"/>
@@ -2786,7 +3016,7 @@
           <w:t>.5</w:t>
         </w:r>
       </w:ins>
-      <w:del w:id="9" w:author="Cliff Rodriguez" w:date="2018-01-25T18:21:00Z">
+      <w:del w:id="32" w:author="Cliff Rodriguez" w:date="2018-01-25T18:21:00Z">
         <w:r>
           <w:rPr>
             <w:rFonts w:eastAsiaTheme="minorEastAsia"/>
@@ -2806,7 +3036,7 @@
         <w:pStyle w:val="ListParagraph"/>
         <w:ind w:left="1080"/>
         <w:rPr>
-          <w:del w:id="10" w:author="Cliff Rodriguez" w:date="2018-01-25T18:21:00Z"/>
+          <w:del w:id="33" w:author="Cliff Rodriguez" w:date="2018-01-25T18:21:00Z"/>
         </w:rPr>
       </w:pPr>
       <w:r>
@@ -2846,7 +3076,7 @@
         </w:rPr>
         <w:t xml:space="preserve"> = </w:t>
       </w:r>
-      <w:del w:id="11" w:author="Cliff Rodriguez" w:date="2018-01-25T18:21:00Z">
+      <w:del w:id="34" w:author="Cliff Rodriguez" w:date="2018-01-25T18:21:00Z">
         <w:r>
           <w:rPr>
             <w:rFonts w:eastAsiaTheme="minorEastAsia"/>
@@ -2854,7 +3084,7 @@
           <w:delText>1.33</w:delText>
         </w:r>
       </w:del>
-      <w:ins w:id="12" w:author="Cliff Rodriguez" w:date="2018-01-25T18:21:00Z">
+      <w:ins w:id="35" w:author="Cliff Rodriguez" w:date="2018-01-25T18:21:00Z">
         <w:r>
           <w:rPr>
             <w:rFonts w:eastAsiaTheme="minorEastAsia"/>
@@ -2867,17 +3097,6 @@
       <w:pPr>
         <w:pStyle w:val="ListParagraph"/>
         <w:ind w:left="1080"/>
-        <w:rPr>
-          <w:rPrChange w:id="13" w:author="Cliff Rodriguez" w:date="2018-01-25T18:21:00Z">
-            <w:rPr/>
-          </w:rPrChange>
-        </w:rPr>
-        <w:pPrChange w:id="14" w:author="Cliff Rodriguez" w:date="2018-01-25T18:21:00Z">
-          <w:pPr>
-            <w:pStyle w:val="ListParagraph"/>
-            <w:ind w:left="1080"/>
-          </w:pPr>
-        </w:pPrChange>
       </w:pPr>
     </w:p>
     <w:p>
@@ -2905,7 +3124,7 @@
           <w:color w:val="4472C4" w:themeColor="accent1"/>
         </w:rPr>
       </w:pPr>
-      <w:del w:id="15" w:author="Cliff Rodriguez" w:date="2018-01-25T18:17:00Z">
+      <w:del w:id="36" w:author="Cliff Rodriguez" w:date="2018-01-25T18:17:00Z">
         <w:r>
           <w:rPr>
             <w:noProof/>
@@ -2970,7 +3189,7 @@
           <w:noProof/>
         </w:rPr>
       </w:pPr>
-      <w:del w:id="16" w:author="Cliff Rodriguez" w:date="2018-01-25T18:17:00Z">
+      <w:del w:id="37" w:author="Cliff Rodriguez" w:date="2018-01-25T18:17:00Z">
         <w:r>
           <w:rPr>
             <w:noProof/>
@@ -3024,14 +3243,14 @@
       <w:pPr>
         <w:ind w:left="720"/>
         <w:rPr>
-          <w:ins w:id="17" w:author="Cliff Rodriguez" w:date="2018-01-25T18:18:00Z"/>
+          <w:ins w:id="38" w:author="Cliff Rodriguez" w:date="2018-01-25T18:18:00Z"/>
           <w:i/>
           <w:iCs/>
           <w:noProof/>
           <w:color w:val="4472C4" w:themeColor="accent1"/>
         </w:rPr>
       </w:pPr>
-      <w:del w:id="18" w:author="Cliff Rodriguez" w:date="2018-01-25T18:17:00Z">
+      <w:del w:id="39" w:author="Cliff Rodriguez" w:date="2018-01-25T18:17:00Z">
         <w:r>
           <w:rPr>
             <w:noProof/>
@@ -3085,14 +3304,14 @@
       <w:pPr>
         <w:ind w:left="720"/>
         <w:rPr>
-          <w:ins w:id="19" w:author="Cliff Rodriguez" w:date="2018-01-25T18:21:00Z"/>
+          <w:ins w:id="40" w:author="Cliff Rodriguez" w:date="2018-01-25T18:21:00Z"/>
           <w:i/>
           <w:iCs/>
           <w:noProof/>
           <w:color w:val="4472C4" w:themeColor="accent1"/>
         </w:rPr>
       </w:pPr>
-      <w:ins w:id="20" w:author="Cliff Rodriguez" w:date="2018-01-25T18:22:00Z">
+      <w:ins w:id="41" w:author="Cliff Rodriguez" w:date="2018-01-25T18:22:00Z">
         <w:r>
           <w:rPr>
             <w:i/>
@@ -3159,7 +3378,7 @@
       <w:pPr>
         <w:ind w:left="720"/>
         <w:rPr>
-          <w:ins w:id="21" w:author="Cliff Rodriguez" w:date="2018-01-25T18:22:00Z"/>
+          <w:ins w:id="42" w:author="Cliff Rodriguez" w:date="2018-01-25T18:22:00Z"/>
           <w:i/>
           <w:iCs/>
           <w:noProof/>
@@ -3176,7 +3395,7 @@
           <w:color w:val="4472C4" w:themeColor="accent1"/>
         </w:rPr>
       </w:pPr>
-      <w:ins w:id="22" w:author="Cliff Rodriguez" w:date="2018-01-25T18:21:00Z">
+      <w:ins w:id="43" w:author="Cliff Rodriguez" w:date="2018-01-25T18:21:00Z">
         <w:r>
           <w:rPr>
             <w:i/>
@@ -3247,7 +3466,7 @@
           <w:color w:val="4472C4" w:themeColor="accent1"/>
         </w:rPr>
       </w:pPr>
-      <w:del w:id="23" w:author="Cliff Rodriguez" w:date="2018-01-25T18:17:00Z">
+      <w:del w:id="44" w:author="Cliff Rodriguez" w:date="2018-01-25T18:17:00Z">
         <w:r>
           <w:rPr>
             <w:i/>
@@ -3356,30 +3575,80 @@
         </w:numPr>
         <w:rPr>
           <w:rStyle w:val="IntenseEmphasis"/>
-          <w:highlight w:val="yellow"/>
+          <w:rPrChange w:id="45" w:author="Cliff Rodriguez" w:date="2018-01-28T17:18:00Z">
+            <w:rPr>
+              <w:rStyle w:val="IntenseEmphasis"/>
+              <w:highlight w:val="yellow"/>
+            </w:rPr>
+          </w:rPrChange>
         </w:rPr>
       </w:pPr>
       <w:r>
         <w:rPr>
           <w:rStyle w:val="IntenseEmphasis"/>
-          <w:highlight w:val="yellow"/>
+          <w:rPrChange w:id="46" w:author="Cliff Rodriguez" w:date="2018-01-28T17:18:00Z">
+            <w:rPr>
+              <w:rStyle w:val="IntenseEmphasis"/>
+              <w:highlight w:val="yellow"/>
+            </w:rPr>
+          </w:rPrChange>
         </w:rPr>
         <w:t>Firm 1:</w:t>
       </w:r>
-      <w:r>
-        <w:rPr>
-          <w:rStyle w:val="IntenseEmphasis"/>
-          <w:highlight w:val="yellow"/>
-        </w:rPr>
-        <w:t xml:space="preserve"> </w:t>
-      </w:r>
-      <w:r>
-        <w:rPr>
-          <w:rStyle w:val="IntenseEmphasis"/>
-          <w:highlight w:val="yellow"/>
-        </w:rPr>
-        <w:t>1.33 (units unknown)</w:t>
-      </w:r>
+      <w:ins w:id="47" w:author="Cliff Rodriguez" w:date="2018-01-28T17:17:00Z">
+        <w:r>
+          <w:rPr>
+            <w:rStyle w:val="IntenseEmphasis"/>
+            <w:rPrChange w:id="48" w:author="Cliff Rodriguez" w:date="2018-01-28T17:18:00Z">
+              <w:rPr>
+                <w:rStyle w:val="IntenseEmphasis"/>
+                <w:highlight w:val="yellow"/>
+              </w:rPr>
+            </w:rPrChange>
+          </w:rPr>
+          <w:t xml:space="preserve"> </w:t>
+        </w:r>
+      </w:ins>
+      <w:del w:id="49" w:author="Cliff Rodriguez" w:date="2018-01-28T17:17:00Z">
+        <w:r>
+          <w:rPr>
+            <w:rStyle w:val="IntenseEmphasis"/>
+            <w:rPrChange w:id="50" w:author="Cliff Rodriguez" w:date="2018-01-28T17:18:00Z">
+              <w:rPr>
+                <w:rStyle w:val="IntenseEmphasis"/>
+                <w:highlight w:val="yellow"/>
+              </w:rPr>
+            </w:rPrChange>
+          </w:rPr>
+          <w:delText xml:space="preserve"> </w:delText>
+        </w:r>
+        <w:r>
+          <w:rPr>
+            <w:rStyle w:val="IntenseEmphasis"/>
+            <w:rPrChange w:id="51" w:author="Cliff Rodriguez" w:date="2018-01-28T17:18:00Z">
+              <w:rPr>
+                <w:rStyle w:val="IntenseEmphasis"/>
+                <w:highlight w:val="yellow"/>
+              </w:rPr>
+            </w:rPrChange>
+          </w:rPr>
+          <w:delText>1.33 (units unknown)</w:delText>
+        </w:r>
+      </w:del>
+      <w:ins w:id="52" w:author="Cliff Rodriguez" w:date="2018-01-28T17:17:00Z">
+        <w:r>
+          <w:rPr>
+            <w:rStyle w:val="IntenseEmphasis"/>
+            <w:rPrChange w:id="53" w:author="Cliff Rodriguez" w:date="2018-01-28T17:18:00Z">
+              <w:rPr>
+                <w:rStyle w:val="IntenseEmphasis"/>
+                <w:highlight w:val="yellow"/>
+              </w:rPr>
+            </w:rPrChange>
+          </w:rPr>
+          <w:t xml:space="preserve">50 cents per hour </w:t>
+        </w:r>
+      </w:ins>
     </w:p>
     <w:p>
       <w:pPr>
@@ -3390,23 +3659,66 @@
         </w:numPr>
         <w:rPr>
           <w:rStyle w:val="IntenseEmphasis"/>
-          <w:highlight w:val="yellow"/>
+          <w:rPrChange w:id="54" w:author="Cliff Rodriguez" w:date="2018-01-28T17:18:00Z">
+            <w:rPr>
+              <w:rStyle w:val="IntenseEmphasis"/>
+              <w:highlight w:val="yellow"/>
+            </w:rPr>
+          </w:rPrChange>
         </w:rPr>
       </w:pPr>
       <w:r>
         <w:rPr>
           <w:rStyle w:val="IntenseEmphasis"/>
-          <w:highlight w:val="yellow"/>
+          <w:rPrChange w:id="55" w:author="Cliff Rodriguez" w:date="2018-01-28T17:18:00Z">
+            <w:rPr>
+              <w:rStyle w:val="IntenseEmphasis"/>
+              <w:highlight w:val="yellow"/>
+            </w:rPr>
+          </w:rPrChange>
         </w:rPr>
         <w:t>Firm 2</w:t>
       </w:r>
       <w:r>
         <w:rPr>
           <w:rStyle w:val="IntenseEmphasis"/>
-          <w:highlight w:val="yellow"/>
-        </w:rPr>
-        <w:t>: 1.33 (units unknown)</w:t>
-      </w:r>
+          <w:rPrChange w:id="56" w:author="Cliff Rodriguez" w:date="2018-01-28T17:18:00Z">
+            <w:rPr>
+              <w:rStyle w:val="IntenseEmphasis"/>
+              <w:highlight w:val="yellow"/>
+            </w:rPr>
+          </w:rPrChange>
+        </w:rPr>
+        <w:t xml:space="preserve">: </w:t>
+      </w:r>
+      <w:ins w:id="57" w:author="Cliff Rodriguez" w:date="2018-01-28T17:18:00Z">
+        <w:r>
+          <w:rPr>
+            <w:rStyle w:val="IntenseEmphasis"/>
+            <w:rPrChange w:id="58" w:author="Cliff Rodriguez" w:date="2018-01-28T17:18:00Z">
+              <w:rPr>
+                <w:rStyle w:val="IntenseEmphasis"/>
+                <w:highlight w:val="yellow"/>
+              </w:rPr>
+            </w:rPrChange>
+          </w:rPr>
+          <w:t xml:space="preserve">50 cents per hour </w:t>
+        </w:r>
+      </w:ins>
+      <w:del w:id="59" w:author="Cliff Rodriguez" w:date="2018-01-28T17:18:00Z">
+        <w:r>
+          <w:rPr>
+            <w:rStyle w:val="IntenseEmphasis"/>
+            <w:rPrChange w:id="60" w:author="Cliff Rodriguez" w:date="2018-01-28T17:18:00Z">
+              <w:rPr>
+                <w:rStyle w:val="IntenseEmphasis"/>
+                <w:highlight w:val="yellow"/>
+              </w:rPr>
+            </w:rPrChange>
+          </w:rPr>
+          <w:delText>1.33 (units unknown)</w:delText>
+        </w:r>
+      </w:del>
     </w:p>
     <w:p>
       <w:pPr>
@@ -3417,37 +3729,78 @@
         </w:numPr>
         <w:rPr>
           <w:rStyle w:val="IntenseEmphasis"/>
-          <w:highlight w:val="yellow"/>
+          <w:rPrChange w:id="61" w:author="Cliff Rodriguez" w:date="2018-01-28T17:18:00Z">
+            <w:rPr>
+              <w:rStyle w:val="IntenseEmphasis"/>
+              <w:highlight w:val="yellow"/>
+            </w:rPr>
+          </w:rPrChange>
         </w:rPr>
       </w:pPr>
       <w:r>
         <w:rPr>
           <w:rStyle w:val="IntenseEmphasis"/>
-          <w:highlight w:val="yellow"/>
+          <w:rPrChange w:id="62" w:author="Cliff Rodriguez" w:date="2018-01-28T17:18:00Z">
+            <w:rPr>
+              <w:rStyle w:val="IntenseEmphasis"/>
+              <w:highlight w:val="yellow"/>
+            </w:rPr>
+          </w:rPrChange>
         </w:rPr>
         <w:t>Firm 3</w:t>
       </w:r>
       <w:r>
         <w:rPr>
           <w:rStyle w:val="IntenseEmphasis"/>
-          <w:highlight w:val="yellow"/>
+          <w:rPrChange w:id="63" w:author="Cliff Rodriguez" w:date="2018-01-28T17:18:00Z">
+            <w:rPr>
+              <w:rStyle w:val="IntenseEmphasis"/>
+              <w:highlight w:val="yellow"/>
+            </w:rPr>
+          </w:rPrChange>
         </w:rPr>
         <w:t>:</w:t>
       </w:r>
       <w:r>
         <w:rPr>
           <w:rStyle w:val="IntenseEmphasis"/>
-          <w:highlight w:val="yellow"/>
+          <w:rPrChange w:id="64" w:author="Cliff Rodriguez" w:date="2018-01-28T17:18:00Z">
+            <w:rPr>
+              <w:rStyle w:val="IntenseEmphasis"/>
+              <w:highlight w:val="yellow"/>
+            </w:rPr>
+          </w:rPrChange>
         </w:rPr>
         <w:t xml:space="preserve"> </w:t>
       </w:r>
-      <w:r>
-        <w:rPr>
-          <w:rStyle w:val="IntenseEmphasis"/>
-          <w:highlight w:val="yellow"/>
-        </w:rPr>
-        <w:t>1.33 (units unknown)</w:t>
-      </w:r>
+      <w:ins w:id="65" w:author="Cliff Rodriguez" w:date="2018-01-28T17:18:00Z">
+        <w:r>
+          <w:rPr>
+            <w:rStyle w:val="IntenseEmphasis"/>
+            <w:rPrChange w:id="66" w:author="Cliff Rodriguez" w:date="2018-01-28T17:18:00Z">
+              <w:rPr>
+                <w:rStyle w:val="IntenseEmphasis"/>
+                <w:highlight w:val="yellow"/>
+              </w:rPr>
+            </w:rPrChange>
+          </w:rPr>
+          <w:t xml:space="preserve">50 cents per hour </w:t>
+        </w:r>
+      </w:ins>
+      <w:del w:id="67" w:author="Cliff Rodriguez" w:date="2018-01-28T17:18:00Z">
+        <w:r>
+          <w:rPr>
+            <w:rStyle w:val="IntenseEmphasis"/>
+            <w:rPrChange w:id="68" w:author="Cliff Rodriguez" w:date="2018-01-28T17:18:00Z">
+              <w:rPr>
+                <w:rStyle w:val="IntenseEmphasis"/>
+                <w:highlight w:val="yellow"/>
+              </w:rPr>
+            </w:rPrChange>
+          </w:rPr>
+          <w:delText>1.33 (units unknown)</w:delText>
+        </w:r>
+      </w:del>
     </w:p>
     <w:p>
       <w:pPr>
@@ -3458,23 +3811,66 @@
         </w:numPr>
         <w:rPr>
           <w:rStyle w:val="IntenseEmphasis"/>
-          <w:highlight w:val="yellow"/>
+          <w:rPrChange w:id="69" w:author="Cliff Rodriguez" w:date="2018-01-28T17:18:00Z">
+            <w:rPr>
+              <w:rStyle w:val="IntenseEmphasis"/>
+              <w:highlight w:val="yellow"/>
+            </w:rPr>
+          </w:rPrChange>
         </w:rPr>
       </w:pPr>
       <w:r>
         <w:rPr>
           <w:rStyle w:val="IntenseEmphasis"/>
-          <w:highlight w:val="yellow"/>
+          <w:rPrChange w:id="70" w:author="Cliff Rodriguez" w:date="2018-01-28T17:18:00Z">
+            <w:rPr>
+              <w:rStyle w:val="IntenseEmphasis"/>
+              <w:highlight w:val="yellow"/>
+            </w:rPr>
+          </w:rPrChange>
         </w:rPr>
         <w:t>Firm 4</w:t>
       </w:r>
       <w:r>
         <w:rPr>
           <w:rStyle w:val="IntenseEmphasis"/>
-          <w:highlight w:val="yellow"/>
-        </w:rPr>
-        <w:t>: 1.33 (units unknown)</w:t>
-      </w:r>
+          <w:rPrChange w:id="71" w:author="Cliff Rodriguez" w:date="2018-01-28T17:18:00Z">
+            <w:rPr>
+              <w:rStyle w:val="IntenseEmphasis"/>
+              <w:highlight w:val="yellow"/>
+            </w:rPr>
+          </w:rPrChange>
+        </w:rPr>
+        <w:t xml:space="preserve">: </w:t>
+      </w:r>
+      <w:ins w:id="72" w:author="Cliff Rodriguez" w:date="2018-01-28T17:18:00Z">
+        <w:r>
+          <w:rPr>
+            <w:rStyle w:val="IntenseEmphasis"/>
+            <w:rPrChange w:id="73" w:author="Cliff Rodriguez" w:date="2018-01-28T17:18:00Z">
+              <w:rPr>
+                <w:rStyle w:val="IntenseEmphasis"/>
+                <w:highlight w:val="yellow"/>
+              </w:rPr>
+            </w:rPrChange>
+          </w:rPr>
+          <w:t xml:space="preserve">50 cents per hour </w:t>
+        </w:r>
+      </w:ins>
+      <w:del w:id="74" w:author="Cliff Rodriguez" w:date="2018-01-28T17:18:00Z">
+        <w:r>
+          <w:rPr>
+            <w:rStyle w:val="IntenseEmphasis"/>
+            <w:rPrChange w:id="75" w:author="Cliff Rodriguez" w:date="2018-01-28T17:18:00Z">
+              <w:rPr>
+                <w:rStyle w:val="IntenseEmphasis"/>
+                <w:highlight w:val="yellow"/>
+              </w:rPr>
+            </w:rPrChange>
+          </w:rPr>
+          <w:delText>1.33 (units unknown)</w:delText>
+        </w:r>
+      </w:del>
     </w:p>
     <w:p>
       <w:pPr>
@@ -3880,7 +4276,7 @@
         </w:rPr>
         <w:t xml:space="preserve">value for each is </w:t>
       </w:r>
-      <w:ins w:id="24" w:author="Cliff Rodriguez" w:date="2018-01-25T18:26:00Z">
+      <w:ins w:id="76" w:author="Cliff Rodriguez" w:date="2018-01-25T18:26:00Z">
         <w:r>
           <w:rPr>
             <w:rFonts w:eastAsiaTheme="minorEastAsia"/>
@@ -3888,7 +4284,7 @@
           <w:t>.5</w:t>
         </w:r>
       </w:ins>
-      <w:del w:id="25" w:author="Cliff Rodriguez" w:date="2018-01-25T18:26:00Z">
+      <w:del w:id="77" w:author="Cliff Rodriguez" w:date="2018-01-25T18:26:00Z">
         <w:r>
           <w:rPr>
             <w:rFonts w:eastAsiaTheme="minorEastAsia"/>
@@ -3902,7 +4298,7 @@
         </w:rPr>
         <w:t xml:space="preserve">, meaning income increases by </w:t>
       </w:r>
-      <w:ins w:id="26" w:author="Cliff Rodriguez" w:date="2018-01-25T18:26:00Z">
+      <w:ins w:id="78" w:author="Cliff Rodriguez" w:date="2018-01-25T18:26:00Z">
         <w:r>
           <w:rPr>
             <w:rFonts w:eastAsiaTheme="minorEastAsia"/>
@@ -3910,7 +4306,7 @@
           <w:t>.5</w:t>
         </w:r>
       </w:ins>
-      <w:ins w:id="27" w:author="Cliff Rodriguez" w:date="2018-01-25T18:28:00Z">
+      <w:ins w:id="79" w:author="Cliff Rodriguez" w:date="2018-01-25T18:28:00Z">
         <w:r>
           <w:rPr>
             <w:rFonts w:eastAsiaTheme="minorEastAsia"/>
@@ -3918,7 +4314,7 @@
           <w:t>0 cents per hour</w:t>
         </w:r>
       </w:ins>
-      <w:del w:id="28" w:author="Cliff Rodriguez" w:date="2018-01-25T18:26:00Z">
+      <w:del w:id="80" w:author="Cliff Rodriguez" w:date="2018-01-25T18:26:00Z">
         <w:r>
           <w:rPr>
             <w:rFonts w:eastAsiaTheme="minorEastAsia"/>
@@ -3926,7 +4322,7 @@
           <w:delText>1.33</w:delText>
         </w:r>
       </w:del>
-      <w:del w:id="29" w:author="Cliff Rodriguez" w:date="2018-01-25T18:28:00Z">
+      <w:del w:id="81" w:author="Cliff Rodriguez" w:date="2018-01-25T18:28:00Z">
         <w:r>
           <w:rPr>
             <w:rFonts w:eastAsiaTheme="minorEastAsia"/>
@@ -3940,7 +4336,7 @@
         </w:rPr>
         <w:t xml:space="preserve"> per</w:t>
       </w:r>
-      <w:ins w:id="30" w:author="Cliff Rodriguez" w:date="2018-01-25T18:28:00Z">
+      <w:ins w:id="82" w:author="Cliff Rodriguez" w:date="2018-01-25T18:28:00Z">
         <w:r>
           <w:rPr>
             <w:rFonts w:eastAsiaTheme="minorEastAsia"/>
@@ -3966,35 +4362,82 @@
           <w:i/>
           <w:iCs/>
           <w:color w:val="4472C4" w:themeColor="accent1"/>
-          <w:highlight w:val="yellow"/>
-        </w:rPr>
-      </w:pPr>
-      <w:r>
-        <w:rPr>
-          <w:highlight w:val="yellow"/>
+          <w:rPrChange w:id="83" w:author="Cliff Rodriguez" w:date="2018-01-28T17:19:00Z">
+            <w:rPr>
+              <w:i/>
+              <w:iCs/>
+              <w:color w:val="4472C4" w:themeColor="accent1"/>
+              <w:highlight w:val="yellow"/>
+            </w:rPr>
+          </w:rPrChange>
+        </w:rPr>
+      </w:pPr>
+      <w:r>
+        <w:rPr>
+          <w:rPrChange w:id="84" w:author="Cliff Rodriguez" w:date="2018-01-28T17:19:00Z">
+            <w:rPr>
+              <w:highlight w:val="yellow"/>
+            </w:rPr>
+          </w:rPrChange>
         </w:rPr>
         <w:t xml:space="preserve">Reviewing the </w:t>
       </w:r>
       <w:proofErr w:type="gramStart"/>
       <w:r>
         <w:rPr>
-          <w:highlight w:val="yellow"/>
+          <w:rPrChange w:id="85" w:author="Cliff Rodriguez" w:date="2018-01-28T17:19:00Z">
+            <w:rPr>
+              <w:highlight w:val="yellow"/>
+            </w:rPr>
+          </w:rPrChange>
         </w:rPr>
         <w:t>graphs</w:t>
       </w:r>
       <w:proofErr w:type="gramEnd"/>
       <w:r>
         <w:rPr>
-          <w:highlight w:val="yellow"/>
+          <w:rPrChange w:id="86" w:author="Cliff Rodriguez" w:date="2018-01-28T17:19:00Z">
+            <w:rPr>
+              <w:highlight w:val="yellow"/>
+            </w:rPr>
+          </w:rPrChange>
         </w:rPr>
         <w:t xml:space="preserve"> the relationship</w:t>
       </w:r>
       <w:r>
         <w:rPr>
-          <w:highlight w:val="yellow"/>
-        </w:rPr>
-        <w:t xml:space="preserve"> between hourly wages and years of education is/is not the same?  This is because…</w:t>
-      </w:r>
+          <w:rPrChange w:id="87" w:author="Cliff Rodriguez" w:date="2018-01-28T17:19:00Z">
+            <w:rPr>
+              <w:highlight w:val="yellow"/>
+            </w:rPr>
+          </w:rPrChange>
+        </w:rPr>
+        <w:t xml:space="preserve"> between hourly wages and years of education is/is not the</w:t>
+      </w:r>
+      <w:ins w:id="88" w:author="Cliff Rodriguez" w:date="2018-01-28T17:19:00Z">
+        <w:r>
+          <w:rPr>
+            <w:rPrChange w:id="89" w:author="Cliff Rodriguez" w:date="2018-01-28T17:19:00Z">
+              <w:rPr>
+                <w:highlight w:val="yellow"/>
+              </w:rPr>
+            </w:rPrChange>
+          </w:rPr>
+          <w:t xml:space="preserve"> same.  This is evident because the graphs all have a unique pattern.</w:t>
+        </w:r>
+      </w:ins>
+      <w:del w:id="90" w:author="Cliff Rodriguez" w:date="2018-01-28T17:19:00Z">
+        <w:r>
+          <w:rPr>
+            <w:rPrChange w:id="91" w:author="Cliff Rodriguez" w:date="2018-01-28T17:19:00Z">
+              <w:rPr>
+                <w:highlight w:val="yellow"/>
+              </w:rPr>
+            </w:rPrChange>
+          </w:rPr>
+          <w:delText xml:space="preserve"> same?  This is because…</w:delText>
+        </w:r>
+      </w:del>
     </w:p>
     <w:p>
       <w:pPr>
@@ -4052,11 +4495,11 @@
       <w:pPr>
         <w:pStyle w:val="Heading1"/>
       </w:pPr>
-      <w:bookmarkStart w:id="31" w:name="_Toc504487750"/>
+      <w:bookmarkStart w:id="92" w:name="_Toc504487750"/>
       <w:r>
         <w:t>Question 3</w:t>
       </w:r>
-      <w:bookmarkEnd w:id="31"/>
+      <w:bookmarkEnd w:id="92"/>
     </w:p>
     <w:p>
       <w:pPr>
@@ -4433,11 +4876,11 @@
       <w:pPr>
         <w:pStyle w:val="Heading1"/>
       </w:pPr>
-      <w:bookmarkStart w:id="32" w:name="_Toc504487751"/>
+      <w:bookmarkStart w:id="93" w:name="_Toc504487751"/>
       <w:r>
         <w:t>Question 4</w:t>
       </w:r>
-      <w:bookmarkEnd w:id="32"/>
+      <w:bookmarkEnd w:id="93"/>
     </w:p>
     <w:p>
       <w:pPr>
@@ -4784,7 +5227,7 @@
         <w:pStyle w:val="ListParagraph"/>
         <w:ind w:left="1080"/>
         <w:rPr>
-          <w:ins w:id="33" w:author="Cliff Rodriguez" w:date="2018-01-25T18:39:00Z"/>
+          <w:ins w:id="94" w:author="Cliff Rodriguez" w:date="2018-01-25T18:39:00Z"/>
           <w:i/>
           <w:iCs/>
           <w:noProof/>
@@ -4797,14 +5240,14 @@
         <w:pStyle w:val="ListParagraph"/>
         <w:ind w:left="1080"/>
         <w:rPr>
-          <w:ins w:id="34" w:author="Cliff Rodriguez" w:date="2018-01-25T18:41:00Z"/>
+          <w:ins w:id="95" w:author="Cliff Rodriguez" w:date="2018-01-25T18:41:00Z"/>
           <w:i/>
           <w:iCs/>
           <w:noProof/>
           <w:color w:val="4472C4" w:themeColor="accent1"/>
         </w:rPr>
       </w:pPr>
-      <w:ins w:id="35" w:author="Cliff Rodriguez" w:date="2018-01-25T18:39:00Z">
+      <w:ins w:id="96" w:author="Cliff Rodriguez" w:date="2018-01-25T18:39:00Z">
         <w:r>
           <w:rPr>
             <w:i/>
@@ -4871,7 +5314,7 @@
         <w:pStyle w:val="ListParagraph"/>
         <w:ind w:left="1080"/>
         <w:rPr>
-          <w:ins w:id="36" w:author="Cliff Rodriguez" w:date="2018-01-25T18:41:00Z"/>
+          <w:ins w:id="97" w:author="Cliff Rodriguez" w:date="2018-01-25T18:41:00Z"/>
           <w:i/>
           <w:iCs/>
           <w:noProof/>
@@ -4890,7 +5333,7 @@
           <w:color w:val="4472C4" w:themeColor="accent1"/>
         </w:rPr>
       </w:pPr>
-      <w:ins w:id="37" w:author="Cliff Rodriguez" w:date="2018-01-25T18:41:00Z">
+      <w:ins w:id="98" w:author="Cliff Rodriguez" w:date="2018-01-25T18:41:00Z">
         <w:r>
           <w:rPr>
             <w:i/>
@@ -4963,7 +5406,7 @@
           <w:color w:val="4472C4" w:themeColor="accent1"/>
         </w:rPr>
       </w:pPr>
-      <w:del w:id="38" w:author="Cliff Rodriguez" w:date="2018-01-25T18:39:00Z">
+      <w:del w:id="99" w:author="Cliff Rodriguez" w:date="2018-01-25T18:39:00Z">
         <w:r>
           <w:rPr>
             <w:i/>
@@ -5177,14 +5620,14 @@
         <w:pStyle w:val="ListParagraph"/>
         <w:ind w:left="1080"/>
         <w:rPr>
-          <w:ins w:id="39" w:author="Cliff Rodriguez" w:date="2018-01-25T18:41:00Z"/>
+          <w:ins w:id="100" w:author="Cliff Rodriguez" w:date="2018-01-25T18:41:00Z"/>
           <w:i/>
           <w:iCs/>
           <w:noProof/>
           <w:color w:val="4472C4" w:themeColor="accent1"/>
         </w:rPr>
       </w:pPr>
-      <w:del w:id="40" w:author="Cliff Rodriguez" w:date="2018-01-25T18:41:00Z">
+      <w:del w:id="101" w:author="Cliff Rodriguez" w:date="2018-01-25T18:41:00Z">
         <w:r>
           <w:rPr>
             <w:rStyle w:val="IntenseEmphasis"/>
@@ -5245,7 +5688,7 @@
           </w:drawing>
         </w:r>
       </w:del>
-      <w:ins w:id="41" w:author="Cliff Rodriguez" w:date="2018-01-25T18:41:00Z">
+      <w:ins w:id="102" w:author="Cliff Rodriguez" w:date="2018-01-25T18:41:00Z">
         <w:r>
           <w:rPr>
             <w:i/>
@@ -5312,7 +5755,7 @@
         <w:pStyle w:val="ListParagraph"/>
         <w:ind w:left="1080"/>
         <w:rPr>
-          <w:ins w:id="42" w:author="Cliff Rodriguez" w:date="2018-01-25T18:41:00Z"/>
+          <w:ins w:id="103" w:author="Cliff Rodriguez" w:date="2018-01-25T18:41:00Z"/>
           <w:i/>
           <w:iCs/>
           <w:noProof/>
@@ -5325,14 +5768,14 @@
         <w:pStyle w:val="ListParagraph"/>
         <w:ind w:left="1080"/>
         <w:rPr>
-          <w:ins w:id="43" w:author="Cliff Rodriguez" w:date="2018-01-25T18:41:00Z"/>
+          <w:ins w:id="104" w:author="Cliff Rodriguez" w:date="2018-01-25T18:41:00Z"/>
           <w:i/>
           <w:iCs/>
           <w:noProof/>
           <w:color w:val="4472C4" w:themeColor="accent1"/>
         </w:rPr>
       </w:pPr>
-      <w:ins w:id="44" w:author="Cliff Rodriguez" w:date="2018-01-25T18:41:00Z">
+      <w:ins w:id="105" w:author="Cliff Rodriguez" w:date="2018-01-25T18:41:00Z">
         <w:r>
           <w:rPr>
             <w:i/>
@@ -5437,7 +5880,7 @@
           <w:rStyle w:val="IntenseEmphasis"/>
         </w:rPr>
       </w:pPr>
-      <w:del w:id="45" w:author="Cliff Rodriguez" w:date="2018-01-25T18:41:00Z">
+      <w:del w:id="106" w:author="Cliff Rodriguez" w:date="2018-01-25T18:41:00Z">
         <w:r>
           <w:rPr>
             <w:rStyle w:val="IntenseEmphasis"/>
@@ -5780,11 +6223,19 @@
       <w:r>
         <w:t xml:space="preserve"> relate to </w:t>
       </w:r>
-      <w:r>
-        <w:rPr>
-          <w:i/>
-        </w:rPr>
-        <w:t xml:space="preserve">course_eval </w:t>
+      <w:proofErr w:type="spellStart"/>
+      <w:r>
+        <w:rPr>
+          <w:i/>
+        </w:rPr>
+        <w:t>course_eval</w:t>
+      </w:r>
+      <w:proofErr w:type="spellEnd"/>
+      <w:r>
+        <w:rPr>
+          <w:i/>
+        </w:rPr>
+        <w:t xml:space="preserve"> </w:t>
       </w:r>
       <w:r>
         <w:t>because</w:t>
@@ -5820,7 +6271,7 @@
           <w:color w:val="4472C4" w:themeColor="accent1"/>
         </w:rPr>
       </w:pPr>
-      <w:del w:id="46" w:author="Cliff Rodriguez" w:date="2018-01-25T18:43:00Z">
+      <w:del w:id="107" w:author="Cliff Rodriguez" w:date="2018-01-25T18:43:00Z">
         <w:r>
           <w:rPr>
             <w:i/>
@@ -6149,7 +6600,7 @@
         </w:rPr>
         <w:t xml:space="preserve"> =</w:t>
       </w:r>
-      <w:ins w:id="47" w:author="Cliff Rodriguez" w:date="2018-01-25T18:43:00Z">
+      <w:ins w:id="108" w:author="Cliff Rodriguez" w:date="2018-01-25T18:43:00Z">
         <w:r>
           <w:rPr>
             <w:rFonts w:eastAsiaTheme="minorEastAsia"/>
@@ -6203,7 +6654,7 @@
         </w:rPr>
         <w:t xml:space="preserve"> =</w:t>
       </w:r>
-      <w:ins w:id="48" w:author="Cliff Rodriguez" w:date="2018-01-25T18:44:00Z">
+      <w:ins w:id="109" w:author="Cliff Rodriguez" w:date="2018-01-25T18:44:00Z">
         <w:r>
           <w:rPr>
             <w:rFonts w:eastAsiaTheme="minorEastAsia"/>
@@ -6339,17 +6790,32 @@
           <w:numId w:val="4"/>
         </w:numPr>
         <w:rPr>
+          <w:ins w:id="110" w:author="Cliff Rodriguez" w:date="2018-01-28T17:24:00Z"/>
           <w:i/>
           <w:iCs/>
           <w:color w:val="4472C4" w:themeColor="accent1"/>
-        </w:rPr>
-      </w:pPr>
+          <w:rPrChange w:id="111" w:author="Cliff Rodriguez" w:date="2018-01-28T17:24:00Z">
+            <w:rPr>
+              <w:ins w:id="112" w:author="Cliff Rodriguez" w:date="2018-01-28T17:24:00Z"/>
+            </w:rPr>
+          </w:rPrChange>
+        </w:rPr>
+      </w:pPr>
+      <w:del w:id="113" w:author="Cliff Rodriguez" w:date="2018-01-28T17:20:00Z">
+        <w:r>
+          <w:rPr>
+            <w:rFonts w:eastAsiaTheme="minorEastAsia"/>
+            <w:i/>
+          </w:rPr>
+          <w:delText>The</w:delText>
+        </w:r>
+      </w:del>
       <w:r>
         <w:rPr>
           <w:rFonts w:eastAsiaTheme="minorEastAsia"/>
           <w:i/>
         </w:rPr>
-        <w:t xml:space="preserve">The </w:t>
+        <w:t xml:space="preserve"> </w:t>
       </w:r>
       <m:oMath>
         <m:sSup>
@@ -6382,35 +6848,210 @@
         </m:sSup>
       </m:oMath>
       <w:r>
-        <w:t xml:space="preserve"> measures </w:t>
-      </w:r>
+        <w:t xml:space="preserve"> </w:t>
+      </w:r>
+      <w:ins w:id="114" w:author="Cliff Rodriguez" w:date="2018-01-28T17:20:00Z">
+        <w:r>
+          <w:t>is the ratio of the explained variation compared to the total variation and is interpreted as the frac</w:t>
+        </w:r>
+      </w:ins>
+      <w:ins w:id="115" w:author="Cliff Rodriguez" w:date="2018-01-28T17:21:00Z">
+        <w:r>
+          <w:t xml:space="preserve">tion of the sample variation in Y </w:t>
+        </w:r>
+      </w:ins>
+      <w:ins w:id="116" w:author="Cliff Rodriguez" w:date="2018-01-28T17:24:00Z">
+        <w:r>
+          <w:t xml:space="preserve">(dependent variable) </w:t>
+        </w:r>
+      </w:ins>
+      <w:ins w:id="117" w:author="Cliff Rodriguez" w:date="2018-01-28T17:21:00Z">
+        <w:r>
+          <w:t>that is explained by X</w:t>
+        </w:r>
+      </w:ins>
+      <w:ins w:id="118" w:author="Cliff Rodriguez" w:date="2018-01-28T17:24:00Z">
+        <w:r>
+          <w:t xml:space="preserve"> (independent </w:t>
+        </w:r>
+        <w:proofErr w:type="gramStart"/>
+        <w:r>
+          <w:t>variable)</w:t>
+        </w:r>
+      </w:ins>
+      <w:ins w:id="119" w:author="Cliff Rodriguez" w:date="2018-01-28T17:21:00Z">
+        <w:r>
+          <w:t>.</w:t>
+        </w:r>
+        <w:proofErr w:type="gramEnd"/>
+        <w:r>
+          <w:t xml:space="preserve">  For this exact model, in question 4, </w:t>
+        </w:r>
+        <m:oMath>
+          <m:sSup>
+            <m:sSupPr>
+              <m:ctrlPr>
+                <w:rPr>
+                  <w:rFonts w:ascii="Cambria Math" w:hAnsi="Cambria Math"/>
+                </w:rPr>
+              </m:ctrlPr>
+            </m:sSupPr>
+            <m:e>
+              <m:r>
+                <w:rPr>
+                  <w:rFonts w:ascii="Cambria Math" w:hAnsi="Cambria Math"/>
+                </w:rPr>
+                <m:t>R</m:t>
+              </m:r>
+            </m:e>
+            <m:sup>
+              <m:r>
+                <m:rPr>
+                  <m:sty m:val="p"/>
+                </m:rPr>
+                <w:rPr>
+                  <w:rFonts w:ascii="Cambria Math" w:hAnsi="Cambria Math"/>
+                </w:rPr>
+                <m:t>2</m:t>
+              </m:r>
+            </m:sup>
+          </m:sSup>
+        </m:oMath>
+        <w:r>
+          <w:t xml:space="preserve"> </w:t>
+        </w:r>
+        <w:r>
+          <w:t xml:space="preserve">measures how much of the variation in </w:t>
+        </w:r>
+        <w:proofErr w:type="spellStart"/>
+        <w:r>
+          <w:t>course</w:t>
+        </w:r>
+      </w:ins>
+      <w:ins w:id="120" w:author="Cliff Rodriguez" w:date="2018-01-28T17:22:00Z">
+        <w:r>
+          <w:t>_evaluation</w:t>
+        </w:r>
+        <w:proofErr w:type="spellEnd"/>
+        <w:r>
+          <w:t xml:space="preserve"> score is explained by </w:t>
+        </w:r>
+      </w:ins>
+      <w:ins w:id="121" w:author="Cliff Rodriguez" w:date="2018-01-28T17:23:00Z">
+        <w:r>
+          <w:t xml:space="preserve">beauty. </w:t>
+        </w:r>
+        <m:oMath>
+          <m:sSup>
+            <m:sSupPr>
+              <m:ctrlPr>
+                <w:rPr>
+                  <w:rFonts w:ascii="Cambria Math" w:hAnsi="Cambria Math"/>
+                </w:rPr>
+              </m:ctrlPr>
+            </m:sSupPr>
+            <m:e>
+              <m:r>
+                <w:rPr>
+                  <w:rFonts w:ascii="Cambria Math" w:hAnsi="Cambria Math"/>
+                </w:rPr>
+                <m:t>R</m:t>
+              </m:r>
+            </m:e>
+            <m:sup>
+              <m:r>
+                <m:rPr>
+                  <m:sty m:val="p"/>
+                </m:rPr>
+                <w:rPr>
+                  <w:rFonts w:ascii="Cambria Math" w:hAnsi="Cambria Math"/>
+                </w:rPr>
+                <m:t>2</m:t>
+              </m:r>
+            </m:sup>
+          </m:sSup>
+        </m:oMath>
+        <w:r>
+          <w:t xml:space="preserve"> </w:t>
+        </w:r>
+      </w:ins>
+      <w:ins w:id="122" w:author="Cliff Rodriguez" w:date="2018-01-28T17:24:00Z">
+        <w:r>
+          <w:t>is generally multiplied by 100 to change it to a percent.</w:t>
+        </w:r>
+      </w:ins>
     </w:p>
     <w:p>
       <w:pPr>
         <w:pStyle w:val="ListParagraph"/>
         <w:ind w:left="1080"/>
-      </w:pPr>
-      <w:r>
-        <w:t>The standard error (RMSE) of a regression measures…</w:t>
-      </w:r>
+        <w:rPr>
+          <w:i/>
+          <w:iCs/>
+          <w:color w:val="4472C4" w:themeColor="accent1"/>
+        </w:rPr>
+        <w:pPrChange w:id="123" w:author="Cliff Rodriguez" w:date="2018-01-28T17:24:00Z">
+          <w:pPr>
+            <w:pStyle w:val="ListParagraph"/>
+            <w:numPr>
+              <w:numId w:val="4"/>
+            </w:numPr>
+            <w:ind w:left="1080" w:hanging="720"/>
+          </w:pPr>
+        </w:pPrChange>
+      </w:pPr>
+      <w:del w:id="124" w:author="Cliff Rodriguez" w:date="2018-01-28T17:20:00Z">
+        <w:r>
+          <w:delText xml:space="preserve">measures </w:delText>
+        </w:r>
+      </w:del>
     </w:p>
     <w:p>
       <w:pPr>
         <w:pStyle w:val="ListParagraph"/>
         <w:ind w:left="1080"/>
         <w:rPr>
+          <w:ins w:id="125" w:author="Cliff Rodriguez" w:date="2018-01-28T17:24:00Z"/>
+        </w:rPr>
+      </w:pPr>
+      <w:r>
+        <w:t>The standard error (RMSE) of a regression measure</w:t>
+      </w:r>
+      <w:ins w:id="126" w:author="Cliff Rodriguez" w:date="2018-01-28T17:25:00Z">
+        <w:r>
+          <w:t>s the sample standard deviation of the forecast of errors (without any degrees of freedom adjustment)</w:t>
+        </w:r>
+      </w:ins>
+      <w:del w:id="127" w:author="Cliff Rodriguez" w:date="2018-01-28T17:24:00Z">
+        <w:r>
+          <w:delText>s…</w:delText>
+        </w:r>
+      </w:del>
+    </w:p>
+    <w:p>
+      <w:pPr>
+        <w:pStyle w:val="ListParagraph"/>
+        <w:ind w:left="1080"/>
+      </w:pPr>
+    </w:p>
+    <w:p>
+      <w:pPr>
+        <w:pStyle w:val="ListParagraph"/>
+        <w:ind w:left="1080"/>
+        <w:rPr>
           <w:i/>
           <w:iCs/>
           <w:color w:val="4472C4" w:themeColor="accent1"/>
         </w:rPr>
       </w:pPr>
       <w:r>
-        <w:t xml:space="preserve">I prefer R2 or RMSE? </w:t>
-      </w:r>
-      <w:bookmarkStart w:id="49" w:name="_GoBack"/>
-      <w:bookmarkEnd w:id="49"/>
-      <w:r>
-        <w:t>WHY?</w:t>
+        <w:rPr>
+          <w:highlight w:val="yellow"/>
+          <w:rPrChange w:id="128" w:author="Cliff Rodriguez" w:date="2018-01-28T17:25:00Z">
+            <w:rPr/>
+          </w:rPrChange>
+        </w:rPr>
+        <w:t>I prefer R2 or RMSE? WHY?</w:t>
       </w:r>
     </w:p>
     <w:p>
@@ -6421,9 +7062,17 @@
           <w:numId w:val="4"/>
         </w:numPr>
         <w:rPr>
+          <w:ins w:id="129" w:author="Cliff Rodriguez" w:date="2018-01-28T17:26:00Z"/>
           <w:i/>
           <w:iCs/>
           <w:color w:val="4472C4" w:themeColor="accent1"/>
+          <w:rPrChange w:id="130" w:author="Cliff Rodriguez" w:date="2018-01-28T17:26:00Z">
+            <w:rPr>
+              <w:ins w:id="131" w:author="Cliff Rodriguez" w:date="2018-01-28T17:26:00Z"/>
+              <w:rFonts w:eastAsiaTheme="minorEastAsia"/>
+              <w:i/>
+            </w:rPr>
+          </w:rPrChange>
         </w:rPr>
       </w:pPr>
       <m:oMath>
@@ -6463,7 +7112,7 @@
         </w:rPr>
         <w:t xml:space="preserve">in step vii is </w:t>
       </w:r>
-      <w:ins w:id="50" w:author="Cliff Rodriguez" w:date="2018-01-25T18:44:00Z">
+      <w:ins w:id="132" w:author="Cliff Rodriguez" w:date="2018-01-25T18:44:00Z">
         <w:r>
           <w:rPr>
             <w:rFonts w:eastAsiaTheme="minorEastAsia"/>
@@ -6472,13 +7121,111 @@
           <w:t>.0508</w:t>
         </w:r>
       </w:ins>
-      <w:ins w:id="51" w:author="Cliff Rodriguez" w:date="2018-01-25T18:45:00Z">
+      <w:ins w:id="133" w:author="Cliff Rodriguez" w:date="2018-01-25T18:45:00Z">
         <w:r>
           <w:rPr>
             <w:rFonts w:eastAsiaTheme="minorEastAsia"/>
             <w:i/>
           </w:rPr>
           <w:t>.</w:t>
+        </w:r>
+      </w:ins>
+    </w:p>
+    <w:p>
+      <w:pPr>
+        <w:pStyle w:val="ListParagraph"/>
+        <w:ind w:left="1080"/>
+        <w:rPr>
+          <w:i/>
+          <w:iCs/>
+          <w:color w:val="4472C4" w:themeColor="accent1"/>
+        </w:rPr>
+        <w:pPrChange w:id="134" w:author="Cliff Rodriguez" w:date="2018-01-28T17:26:00Z">
+          <w:pPr>
+            <w:pStyle w:val="ListParagraph"/>
+            <w:numPr>
+              <w:numId w:val="4"/>
+            </w:numPr>
+            <w:ind w:left="1080" w:hanging="720"/>
+          </w:pPr>
+        </w:pPrChange>
+      </w:pPr>
+      <m:oMath>
+        <m:r>
+          <w:ins w:id="135" w:author="Cliff Rodriguez" w:date="2018-01-28T17:26:00Z">
+            <w:rPr>
+              <w:rFonts w:ascii="Cambria Math" w:hAnsi="Cambria Math"/>
+              <w:highlight w:val="yellow"/>
+              <w:rPrChange w:id="136" w:author="Cliff Rodriguez" w:date="2018-01-28T17:27:00Z">
+                <w:rPr>
+                  <w:rFonts w:ascii="Cambria Math" w:hAnsi="Cambria Math"/>
+                </w:rPr>
+              </w:rPrChange>
+            </w:rPr>
+            <m:t>5%</m:t>
+          </w:ins>
+        </m:r>
+      </m:oMath>
+      <w:ins w:id="137" w:author="Cliff Rodriguez" w:date="2018-01-28T17:26:00Z">
+        <w:r>
+          <w:rPr>
+            <w:rFonts w:eastAsiaTheme="minorEastAsia"/>
+            <w:i/>
+            <w:highlight w:val="yellow"/>
+            <w:rPrChange w:id="138" w:author="Cliff Rodriguez" w:date="2018-01-28T17:27:00Z">
+              <w:rPr>
+                <w:rFonts w:eastAsiaTheme="minorEastAsia"/>
+                <w:i/>
+              </w:rPr>
+            </w:rPrChange>
+          </w:rPr>
+          <w:t xml:space="preserve"> of the variation in </w:t>
+        </w:r>
+        <w:proofErr w:type="spellStart"/>
+        <w:r>
+          <w:rPr>
+            <w:rFonts w:eastAsiaTheme="minorEastAsia"/>
+            <w:i/>
+            <w:highlight w:val="yellow"/>
+            <w:rPrChange w:id="139" w:author="Cliff Rodriguez" w:date="2018-01-28T17:27:00Z">
+              <w:rPr>
+                <w:rFonts w:eastAsiaTheme="minorEastAsia"/>
+                <w:i/>
+              </w:rPr>
+            </w:rPrChange>
+          </w:rPr>
+          <w:t>course_eval</w:t>
+        </w:r>
+        <w:proofErr w:type="spellEnd"/>
+        <w:r>
+          <w:rPr>
+            <w:rFonts w:eastAsiaTheme="minorEastAsia"/>
+            <w:i/>
+            <w:highlight w:val="yellow"/>
+            <w:rPrChange w:id="140" w:author="Cliff Rodriguez" w:date="2018-01-28T17:27:00Z">
+              <w:rPr>
+                <w:rFonts w:eastAsiaTheme="minorEastAsia"/>
+                <w:i/>
+              </w:rPr>
+            </w:rPrChange>
+          </w:rPr>
+          <w:t xml:space="preserve"> score </w:t>
+        </w:r>
+      </w:ins>
+      <w:ins w:id="141" w:author="Cliff Rodriguez" w:date="2018-01-28T17:27:00Z">
+        <w:r>
+          <w:rPr>
+            <w:rFonts w:eastAsiaTheme="minorEastAsia"/>
+            <w:i/>
+            <w:highlight w:val="yellow"/>
+            <w:rPrChange w:id="142" w:author="Cliff Rodriguez" w:date="2018-01-28T17:27:00Z">
+              <w:rPr>
+                <w:rFonts w:eastAsiaTheme="minorEastAsia"/>
+                <w:i/>
+              </w:rPr>
+            </w:rPrChange>
+          </w:rPr>
+          <w:t>is predicted by beauty.</w:t>
         </w:r>
       </w:ins>
     </w:p>
@@ -6585,7 +7332,7 @@
           <w:rPr>
             <w:noProof/>
           </w:rPr>
-          <w:t>12</w:t>
+          <w:t>3</w:t>
         </w:r>
         <w:r>
           <w:rPr>
@@ -7945,6 +8692,7 @@
     <w:rsidRoot w:val="00CE1E6C"/>
     <w:rsid w:val="00235BB8"/>
     <w:rsid w:val="00830BA2"/>
+    <w:rsid w:val="008F0672"/>
     <w:rsid w:val="00926721"/>
     <w:rsid w:val="00B637FE"/>
     <w:rsid w:val="00C47AA0"/>
@@ -8717,7 +9465,7 @@
 </file>
 
 <file path=customXml/itemProps2.xml><?xml version="1.0" encoding="utf-8"?>
-<ds:datastoreItem xmlns:ds="http://schemas.openxmlformats.org/officeDocument/2006/customXml" ds:itemID="{35541190-7359-453F-B0CB-03EC8357D62B}">
+<ds:datastoreItem xmlns:ds="http://schemas.openxmlformats.org/officeDocument/2006/customXml" ds:itemID="{08429E29-48AD-4F93-A9DE-00A21C7BE11D}">
   <ds:schemaRefs>
     <ds:schemaRef ds:uri="http://schemas.openxmlformats.org/officeDocument/2006/bibliography"/>
   </ds:schemaRefs>

</xml_diff>